<commit_message>
Corrected a couple of issues.  Need to use full printer name
</commit_message>
<xml_diff>
--- a/ReadMe.docx
+++ b/ReadMe.docx
@@ -41,8 +41,6 @@
         </w:rPr>
         <w:t>t</w:t>
       </w:r>
-      <w:bookmarkStart w:id="0" w:name="_GoBack"/>
-      <w:bookmarkEnd w:id="0"/>
     </w:p>
     <w:p/>
     <w:p>
@@ -144,10 +142,64 @@
     <w:p>
       <w:r>
         <w:lastRenderedPageBreak/>
+        <w:t>When three items of a specific item type is added.  It will cost $2.00.</w:t>
+      </w:r>
+    </w:p>
+    <w:p>
+      <w:bookmarkStart w:id="0" w:name="_GoBack"/>
+      <w:r>
+        <w:rPr>
+          <w:noProof/>
+          <w:lang w:eastAsia="en-CA"/>
+        </w:rPr>
+        <w:drawing>
+          <wp:inline distT="0" distB="0" distL="0" distR="0" wp14:anchorId="67DB4274" wp14:editId="6BCFEFE2">
+            <wp:extent cx="5943600" cy="4196715"/>
+            <wp:effectExtent l="0" t="0" r="0" b="0"/>
+            <wp:docPr id="3" name="Picture 3"/>
+            <wp:cNvGraphicFramePr>
+              <a:graphicFrameLocks xmlns:a="http://schemas.openxmlformats.org/drawingml/2006/main" noChangeAspect="1"/>
+            </wp:cNvGraphicFramePr>
+            <a:graphic xmlns:a="http://schemas.openxmlformats.org/drawingml/2006/main">
+              <a:graphicData uri="http://schemas.openxmlformats.org/drawingml/2006/picture">
+                <pic:pic xmlns:pic="http://schemas.openxmlformats.org/drawingml/2006/picture">
+                  <pic:nvPicPr>
+                    <pic:cNvPr id="1" name=""/>
+                    <pic:cNvPicPr/>
+                  </pic:nvPicPr>
+                  <pic:blipFill>
+                    <a:blip r:embed="rId6"/>
+                    <a:stretch>
+                      <a:fillRect/>
+                    </a:stretch>
+                  </pic:blipFill>
+                  <pic:spPr>
+                    <a:xfrm>
+                      <a:off x="0" y="0"/>
+                      <a:ext cx="5943600" cy="4196715"/>
+                    </a:xfrm>
+                    <a:prstGeom prst="rect">
+                      <a:avLst/>
+                    </a:prstGeom>
+                  </pic:spPr>
+                </pic:pic>
+              </a:graphicData>
+            </a:graphic>
+          </wp:inline>
+        </w:drawing>
+      </w:r>
+      <w:bookmarkEnd w:id="0"/>
+    </w:p>
+    <w:p>
+      <w:r>
         <w:t xml:space="preserve">Once the user is complete they can type ‘X’ to leave the application.  The user can open the text file and add products in the same way.  </w:t>
       </w:r>
     </w:p>
-    <w:p/>
+    <w:p>
+      <w:r>
+        <w:t xml:space="preserve">This was a good programming exercise to complete.  I found after completing this exercise, I should have done more planning to complete this sooner.  </w:t>
+      </w:r>
+    </w:p>
     <w:sectPr>
       <w:pgSz w:w="12240" w:h="15840"/>
       <w:pgMar w:top="1440" w:right="1440" w:bottom="1440" w:left="1440" w:header="708" w:footer="708" w:gutter="0"/>

</xml_diff>